<commit_message>
Added details of current understanding of the program to the reengineering notes file
</commit_message>
<xml_diff>
--- a/reengineering/docs/Reengineering Notes.docx
+++ b/reengineering/docs/Reengineering Notes.docx
@@ -3,6 +3,226 @@
 <w:document xmlns:wpc="http://schemas.microsoft.com/office/word/2010/wordprocessingCanvas" xmlns:cx="http://schemas.microsoft.com/office/drawing/2014/chartex" xmlns:cx1="http://schemas.microsoft.com/office/drawing/2015/9/8/chartex" xmlns:cx2="http://schemas.microsoft.com/office/drawing/2015/10/21/chartex" xmlns:cx3="http://schemas.microsoft.com/office/drawing/2016/5/9/chartex" xmlns:cx4="http://schemas.microsoft.com/office/drawing/2016/5/10/chartex" xmlns:cx5="http://schemas.microsoft.com/office/drawing/2016/5/11/chartex" xmlns:cx6="http://schemas.microsoft.com/office/drawing/2016/5/12/chartex" xmlns:cx7="http://schemas.microsoft.com/office/drawing/2016/5/13/chartex" xmlns:cx8="http://schemas.microsoft.com/office/drawing/2016/5/14/chartex" xmlns:mc="http://schemas.openxmlformats.org/markup-compatibility/2006" xmlns:aink="http://schemas.microsoft.com/office/drawing/2016/ink" xmlns:am3d="http://schemas.microsoft.com/office/drawing/2017/model3d" xmlns:o="urn:schemas-microsoft-com:office:office" xmlns:r="http://schemas.openxmlformats.org/officeDocument/2006/relationships" xmlns:m="http://schemas.openxmlformats.org/officeDocument/2006/math" xmlns:v="urn:schemas-microsoft-com:vml" xmlns:wp14="http://schemas.microsoft.com/office/word/2010/wordprocessingDrawing" xmlns:wp="http://schemas.openxmlformats.org/drawingml/2006/wordprocessingDrawing" xmlns:w10="urn:schemas-microsoft-com:office:word" xmlns:w="http://schemas.openxmlformats.org/wordprocessingml/2006/main" xmlns:w14="http://schemas.microsoft.com/office/word/2010/wordml" xmlns:w15="http://schemas.microsoft.com/office/word/2012/wordml" xmlns:w16cid="http://schemas.microsoft.com/office/word/2016/wordml/cid" xmlns:w16se="http://schemas.microsoft.com/office/word/2015/wordml/symex" xmlns:wpg="http://schemas.microsoft.com/office/word/2010/wordprocessingGroup" xmlns:wpi="http://schemas.microsoft.com/office/word/2010/wordprocessingInk" xmlns:wne="http://schemas.microsoft.com/office/word/2006/wordml" xmlns:wps="http://schemas.microsoft.com/office/word/2010/wordprocessingShape" mc:Ignorable="w14 w15 w16se w16cid wp14">
   <w:body>
     <w:p>
+      <w:r>
+        <w:t>(?) denotes that sentence may not be 100% correct.</w:t>
+      </w:r>
+    </w:p>
+    <w:p/>
+    <w:p>
+      <w:proofErr w:type="gramStart"/>
+      <w:r>
+        <w:t>All of</w:t>
+      </w:r>
+      <w:proofErr w:type="gramEnd"/>
+      <w:r>
+        <w:t xml:space="preserve"> the drawing will have to be updated to work with the new unity graphics</w:t>
+      </w:r>
+    </w:p>
+    <w:p/>
+    <w:p>
+      <w:proofErr w:type="spellStart"/>
+      <w:r>
+        <w:t>JoyUpdate</w:t>
+      </w:r>
+      <w:proofErr w:type="spellEnd"/>
+      <w:r>
+        <w:t xml:space="preserve">, </w:t>
+      </w:r>
+      <w:proofErr w:type="spellStart"/>
+      <w:r>
+        <w:t>JoyCalibrate</w:t>
+      </w:r>
+      <w:proofErr w:type="spellEnd"/>
+      <w:r>
+        <w:t xml:space="preserve">, and </w:t>
+      </w:r>
+      <w:proofErr w:type="spellStart"/>
+      <w:r>
+        <w:t>JoyInit</w:t>
+      </w:r>
+      <w:proofErr w:type="spellEnd"/>
+      <w:r>
+        <w:t xml:space="preserve"> are useless for what we are doing.</w:t>
+      </w:r>
+    </w:p>
+    <w:p/>
+    <w:p>
+      <w:r>
+        <w:t>Silence appears to kill the sound and reset it (?)</w:t>
+      </w:r>
+    </w:p>
+    <w:p/>
+    <w:p>
+      <w:r>
+        <w:t>This game supports WASD, arrows, and numpad keys (4862).</w:t>
+      </w:r>
+    </w:p>
+    <w:p/>
+    <w:p>
+      <w:r>
+        <w:t xml:space="preserve">There is an odd variable Elroy and </w:t>
+      </w:r>
+      <w:proofErr w:type="spellStart"/>
+      <w:r>
+        <w:t>superElroy</w:t>
+      </w:r>
+      <w:proofErr w:type="spellEnd"/>
+      <w:r>
+        <w:t xml:space="preserve">. Is this </w:t>
+      </w:r>
+      <w:proofErr w:type="spellStart"/>
+      <w:r>
+        <w:t>paku</w:t>
+      </w:r>
+      <w:proofErr w:type="spellEnd"/>
+      <w:r>
+        <w:t xml:space="preserve"> </w:t>
+      </w:r>
+      <w:proofErr w:type="spellStart"/>
+      <w:r>
+        <w:t>paku</w:t>
+      </w:r>
+      <w:proofErr w:type="spellEnd"/>
+      <w:r>
+        <w:t>?</w:t>
+      </w:r>
+    </w:p>
+    <w:p/>
+    <w:p>
+      <w:r>
+        <w:t xml:space="preserve">The </w:t>
+      </w:r>
+      <w:proofErr w:type="spellStart"/>
+      <w:r>
+        <w:t>playEatGhost</w:t>
+      </w:r>
+      <w:proofErr w:type="spellEnd"/>
+      <w:r>
+        <w:t xml:space="preserve"> procedure appears to reset the sound and play the eating ghost sound only, likely not required to be transferred</w:t>
+      </w:r>
+    </w:p>
+    <w:p/>
+    <w:p>
+      <w:r>
+        <w:t>The scores in the pascal program uses longs for the value.</w:t>
+      </w:r>
+    </w:p>
+    <w:p/>
+    <w:p>
+      <w:r>
+        <w:t>On death the player is reset facing and moving to the left.</w:t>
+      </w:r>
+    </w:p>
+    <w:p/>
+    <w:p>
+      <w:r>
+        <w:t xml:space="preserve">Every movement is linked to an exit counter for each of the ghosts </w:t>
+      </w:r>
+    </w:p>
+    <w:p/>
+    <w:p>
+      <w:r>
+        <w:t>Blane and Hinky have special logics upon initialization. This appears to be linked to the exit counter to leave the jail in the center.</w:t>
+      </w:r>
+    </w:p>
+    <w:p/>
+    <w:p>
+      <w:r>
+        <w:t xml:space="preserve">We are likely to make the </w:t>
+      </w:r>
+      <w:proofErr w:type="spellStart"/>
+      <w:r>
+        <w:t>menuLoop</w:t>
+      </w:r>
+      <w:proofErr w:type="spellEnd"/>
+      <w:r>
+        <w:t xml:space="preserve"> procedure as our main and </w:t>
+      </w:r>
+      <w:proofErr w:type="spellStart"/>
+      <w:r>
+        <w:t>gameLoop</w:t>
+      </w:r>
+      <w:proofErr w:type="spellEnd"/>
+      <w:r>
+        <w:t xml:space="preserve"> as what it </w:t>
+      </w:r>
+      <w:proofErr w:type="gramStart"/>
+      <w:r>
+        <w:t>calls, or</w:t>
+      </w:r>
+      <w:proofErr w:type="gramEnd"/>
+      <w:r>
+        <w:t xml:space="preserve"> base it off of that.</w:t>
+      </w:r>
+    </w:p>
+    <w:p/>
+    <w:p>
+      <w:proofErr w:type="spellStart"/>
+      <w:r>
+        <w:t>gameLoop</w:t>
+      </w:r>
+      <w:proofErr w:type="spellEnd"/>
+      <w:r>
+        <w:t xml:space="preserve">: Displays the ready on each new level, then plays the starting theme on </w:t>
+      </w:r>
+      <w:proofErr w:type="spellStart"/>
+      <w:r>
+        <w:t>firstRun</w:t>
+      </w:r>
+      <w:proofErr w:type="spellEnd"/>
+      <w:r>
+        <w:t xml:space="preserve"> and sets </w:t>
+      </w:r>
+      <w:proofErr w:type="spellStart"/>
+      <w:r>
+        <w:t>firstRun</w:t>
+      </w:r>
+      <w:proofErr w:type="spellEnd"/>
+      <w:r>
+        <w:t xml:space="preserve"> to false, then will set the speed to the current level’s rate and </w:t>
+      </w:r>
+      <w:r>
+        <w:t xml:space="preserve">resets the jail timers, </w:t>
+      </w:r>
+      <w:proofErr w:type="spellStart"/>
+      <w:r>
+        <w:t>dotcounters</w:t>
+      </w:r>
+      <w:proofErr w:type="spellEnd"/>
+      <w:r>
+        <w:t xml:space="preserve">, and </w:t>
+      </w:r>
+      <w:proofErr w:type="spellStart"/>
+      <w:r>
+        <w:t>fleetotal</w:t>
+      </w:r>
+      <w:proofErr w:type="spellEnd"/>
+      <w:r>
+        <w:t xml:space="preserve">. Pellets seem to be on a loop of 6 for the blinking. Stinky also calls his update every three ticks of the timer(?) and then the game will check for ghost collisions. lines 2013 to 2079 are </w:t>
+      </w:r>
+      <w:r>
+        <w:lastRenderedPageBreak/>
+        <w:t xml:space="preserve">sound handlers and can be ignored. Afterwards the game will check to see if a char got read in to change directions and repeat until the dots are &lt;=0 or lives are &lt;= 0. Dots = 0 game moves to next level. Lives &lt;= 0 or stage &lt;=0 the game checks to see if the </w:t>
+      </w:r>
+      <w:proofErr w:type="spellStart"/>
+      <w:r>
+        <w:t>scorelist</w:t>
+      </w:r>
+      <w:proofErr w:type="spellEnd"/>
+      <w:r>
+        <w:t xml:space="preserve"> can be updated and ends the procedure.</w:t>
+      </w:r>
+    </w:p>
+    <w:p/>
+    <w:p>
+      <w:proofErr w:type="spellStart"/>
+      <w:r>
+        <w:t>menuLoop</w:t>
+      </w:r>
+      <w:proofErr w:type="spellEnd"/>
+      <w:r>
+        <w:t xml:space="preserve"> controls the menu flashing and will go into the game if the key is correct, and will redraw the menu once the game is over and resume the menu loop.</w:t>
+      </w:r>
       <w:bookmarkStart w:id="0" w:name="_GoBack"/>
       <w:bookmarkEnd w:id="0"/>
     </w:p>

</xml_diff>